<commit_message>
Import art into unity
</commit_message>
<xml_diff>
--- a/Assets/Documents/To-do.docx
+++ b/Assets/Documents/To-do.docx
@@ -11,7 +11,7 @@
         </w:numPr>
       </w:pPr>
       <w:r>
-        <w:t xml:space="preserve">Crete a fox Marker </w:t>
+        <w:t xml:space="preserve">Find sound for them </w:t>
       </w:r>
     </w:p>
     <w:p>
@@ -23,7 +23,7 @@
         </w:numPr>
       </w:pPr>
       <w:r>
-        <w:t xml:space="preserve">Import owl, Wall-E, Eva </w:t>
+        <w:t>Create animations for them as image prefabs</w:t>
       </w:r>
     </w:p>
     <w:p>
@@ -35,53 +35,54 @@
         </w:numPr>
       </w:pPr>
       <w:r>
+        <w:t>Create scriptable object for containing information about them.</w:t>
+      </w:r>
+    </w:p>
+    <w:p>
+      <w:pPr>
+        <w:pStyle w:val="Heading1"/>
+      </w:pPr>
+      <w:r>
+        <w:t>Done</w:t>
+      </w:r>
+    </w:p>
+    <w:p>
+      <w:pPr>
+        <w:pStyle w:val="ListParagraph"/>
+        <w:numPr>
+          <w:ilvl w:val="0"/>
+          <w:numId w:val="2"/>
+        </w:numPr>
+      </w:pPr>
+      <w:r>
+        <w:t xml:space="preserve">Crete a fox Marker </w:t>
+      </w:r>
+    </w:p>
+    <w:p>
+      <w:pPr>
+        <w:pStyle w:val="ListParagraph"/>
+        <w:numPr>
+          <w:ilvl w:val="0"/>
+          <w:numId w:val="2"/>
+        </w:numPr>
+      </w:pPr>
+      <w:r>
+        <w:t xml:space="preserve">Import owl, Wall-E, Eva </w:t>
+      </w:r>
+    </w:p>
+    <w:p>
+      <w:pPr>
+        <w:pStyle w:val="ListParagraph"/>
+        <w:numPr>
+          <w:ilvl w:val="0"/>
+          <w:numId w:val="2"/>
+        </w:numPr>
+      </w:pPr>
+      <w:r>
         <w:t xml:space="preserve">Create for them edges for searching </w:t>
       </w:r>
     </w:p>
     <w:p>
-      <w:pPr>
-        <w:pStyle w:val="ListParagraph"/>
-        <w:numPr>
-          <w:ilvl w:val="0"/>
-          <w:numId w:val="1"/>
-        </w:numPr>
-      </w:pPr>
-      <w:r>
-        <w:t xml:space="preserve">Find sound for them </w:t>
-      </w:r>
-    </w:p>
-    <w:p>
-      <w:pPr>
-        <w:pStyle w:val="ListParagraph"/>
-        <w:numPr>
-          <w:ilvl w:val="0"/>
-          <w:numId w:val="1"/>
-        </w:numPr>
-      </w:pPr>
-      <w:r>
-        <w:t>Create animations for them as image prefabs</w:t>
-      </w:r>
-    </w:p>
-    <w:p>
-      <w:pPr>
-        <w:pStyle w:val="ListParagraph"/>
-        <w:numPr>
-          <w:ilvl w:val="0"/>
-          <w:numId w:val="1"/>
-        </w:numPr>
-      </w:pPr>
-      <w:r>
-        <w:t>Create scriptable object for containing information about them.</w:t>
-      </w:r>
-    </w:p>
-    <w:p>
-      <w:pPr>
-        <w:pStyle w:val="ListParagraph"/>
-        <w:numPr>
-          <w:ilvl w:val="0"/>
-          <w:numId w:val="1"/>
-        </w:numPr>
-      </w:pPr>
       <w:bookmarkStart w:id="0" w:name="_GoBack"/>
       <w:bookmarkEnd w:id="0"/>
     </w:p>
@@ -186,8 +187,100 @@
       </w:pPr>
     </w:lvl>
   </w:abstractNum>
+  <w:abstractNum w:abstractNumId="1" w15:restartNumberingAfterBreak="0">
+    <w:nsid w:val="767378D2"/>
+    <w:multiLevelType w:val="hybridMultilevel"/>
+    <w:tmpl w:val="9A6E16E4"/>
+    <w:lvl w:ilvl="0" w:tplc="0409000F">
+      <w:start w:val="1"/>
+      <w:numFmt w:val="decimal"/>
+      <w:lvlText w:val="%1."/>
+      <w:lvlJc w:val="left"/>
+      <w:pPr>
+        <w:ind w:left="720" w:hanging="360"/>
+      </w:pPr>
+      <w:rPr>
+        <w:rFonts w:hint="default"/>
+      </w:rPr>
+    </w:lvl>
+    <w:lvl w:ilvl="1" w:tplc="04090019" w:tentative="1">
+      <w:start w:val="1"/>
+      <w:numFmt w:val="lowerLetter"/>
+      <w:lvlText w:val="%2."/>
+      <w:lvlJc w:val="left"/>
+      <w:pPr>
+        <w:ind w:left="1440" w:hanging="360"/>
+      </w:pPr>
+    </w:lvl>
+    <w:lvl w:ilvl="2" w:tplc="0409001B" w:tentative="1">
+      <w:start w:val="1"/>
+      <w:numFmt w:val="lowerRoman"/>
+      <w:lvlText w:val="%3."/>
+      <w:lvlJc w:val="right"/>
+      <w:pPr>
+        <w:ind w:left="2160" w:hanging="180"/>
+      </w:pPr>
+    </w:lvl>
+    <w:lvl w:ilvl="3" w:tplc="0409000F" w:tentative="1">
+      <w:start w:val="1"/>
+      <w:numFmt w:val="decimal"/>
+      <w:lvlText w:val="%4."/>
+      <w:lvlJc w:val="left"/>
+      <w:pPr>
+        <w:ind w:left="2880" w:hanging="360"/>
+      </w:pPr>
+    </w:lvl>
+    <w:lvl w:ilvl="4" w:tplc="04090019" w:tentative="1">
+      <w:start w:val="1"/>
+      <w:numFmt w:val="lowerLetter"/>
+      <w:lvlText w:val="%5."/>
+      <w:lvlJc w:val="left"/>
+      <w:pPr>
+        <w:ind w:left="3600" w:hanging="360"/>
+      </w:pPr>
+    </w:lvl>
+    <w:lvl w:ilvl="5" w:tplc="0409001B" w:tentative="1">
+      <w:start w:val="1"/>
+      <w:numFmt w:val="lowerRoman"/>
+      <w:lvlText w:val="%6."/>
+      <w:lvlJc w:val="right"/>
+      <w:pPr>
+        <w:ind w:left="4320" w:hanging="180"/>
+      </w:pPr>
+    </w:lvl>
+    <w:lvl w:ilvl="6" w:tplc="0409000F" w:tentative="1">
+      <w:start w:val="1"/>
+      <w:numFmt w:val="decimal"/>
+      <w:lvlText w:val="%7."/>
+      <w:lvlJc w:val="left"/>
+      <w:pPr>
+        <w:ind w:left="5040" w:hanging="360"/>
+      </w:pPr>
+    </w:lvl>
+    <w:lvl w:ilvl="7" w:tplc="04090019" w:tentative="1">
+      <w:start w:val="1"/>
+      <w:numFmt w:val="lowerLetter"/>
+      <w:lvlText w:val="%8."/>
+      <w:lvlJc w:val="left"/>
+      <w:pPr>
+        <w:ind w:left="5760" w:hanging="360"/>
+      </w:pPr>
+    </w:lvl>
+    <w:lvl w:ilvl="8" w:tplc="0409001B" w:tentative="1">
+      <w:start w:val="1"/>
+      <w:numFmt w:val="lowerRoman"/>
+      <w:lvlText w:val="%9."/>
+      <w:lvlJc w:val="right"/>
+      <w:pPr>
+        <w:ind w:left="6480" w:hanging="180"/>
+      </w:pPr>
+    </w:lvl>
+  </w:abstractNum>
   <w:num w:numId="1">
     <w:abstractNumId w:val="0"/>
+  </w:num>
+  <w:num w:numId="2">
+    <w:abstractNumId w:val="1"/>
   </w:num>
 </w:numbering>
 </file>
@@ -589,6 +682,27 @@
     <w:name w:val="Normal"/>
     <w:qFormat/>
   </w:style>
+  <w:style w:type="paragraph" w:styleId="Heading1">
+    <w:name w:val="heading 1"/>
+    <w:basedOn w:val="Normal"/>
+    <w:next w:val="Normal"/>
+    <w:link w:val="Heading1Char"/>
+    <w:uiPriority w:val="9"/>
+    <w:qFormat/>
+    <w:rsid w:val="00441359"/>
+    <w:pPr>
+      <w:keepNext/>
+      <w:keepLines/>
+      <w:spacing w:before="240" w:after="0"/>
+      <w:outlineLvl w:val="0"/>
+    </w:pPr>
+    <w:rPr>
+      <w:rFonts w:asciiTheme="majorHAnsi" w:eastAsiaTheme="majorEastAsia" w:hAnsiTheme="majorHAnsi" w:cstheme="majorBidi"/>
+      <w:color w:val="2E74B5" w:themeColor="accent1" w:themeShade="BF"/>
+      <w:sz w:val="32"/>
+      <w:szCs w:val="32"/>
+    </w:rPr>
+  </w:style>
   <w:style w:type="character" w:default="1" w:styleId="DefaultParagraphFont">
     <w:name w:val="Default Paragraph Font"/>
     <w:uiPriority w:val="1"/>
@@ -626,6 +740,19 @@
       <w:ind w:left="720"/>
       <w:contextualSpacing/>
     </w:pPr>
+  </w:style>
+  <w:style w:type="character" w:customStyle="1" w:styleId="Heading1Char">
+    <w:name w:val="Heading 1 Char"/>
+    <w:basedOn w:val="DefaultParagraphFont"/>
+    <w:link w:val="Heading1"/>
+    <w:uiPriority w:val="9"/>
+    <w:rsid w:val="00441359"/>
+    <w:rPr>
+      <w:rFonts w:asciiTheme="majorHAnsi" w:eastAsiaTheme="majorEastAsia" w:hAnsiTheme="majorHAnsi" w:cstheme="majorBidi"/>
+      <w:color w:val="2E74B5" w:themeColor="accent1" w:themeShade="BF"/>
+      <w:sz w:val="32"/>
+      <w:szCs w:val="32"/>
+    </w:rPr>
   </w:style>
 </w:styles>
 </file>

</xml_diff>